<commit_message>
report as of: 24/03/2020
</commit_message>
<xml_diff>
--- a/Harry's_files/report work/Paper writeup notes.docx
+++ b/Harry's_files/report work/Paper writeup notes.docx
@@ -757,7 +757,470 @@
           <w:tcPr>
             <w:tcW w:w="9016" w:type="dxa"/>
           </w:tcPr>
-          <w:p/>
+          <w:p>
+            <w:r>
+              <w:t>Stellar Grid</w:t>
+            </w:r>
+          </w:p>
+          <w:p>
+            <w:r>
+              <w:t>To give a proper introduction about the grid, you may use the following text or pick what you need. (Please rewrite with your language!)</w:t>
+            </w:r>
+          </w:p>
+          <w:p/>
+          <w:p>
+            <w:r>
+              <w:t>Theoretical model grid</w:t>
+            </w:r>
+          </w:p>
+          <w:p>
+            <w:r>
+              <w:t xml:space="preserve">            Stellar models and input physics</w:t>
+            </w:r>
+          </w:p>
+          <w:p>
+            <w:r>
+              <w:t xml:space="preserve"> </w:t>
+            </w:r>
+          </w:p>
+          <w:p>
+            <w:bookmarkStart w:id="0" w:name="_Hlk35544325"/>
+            <w:r>
+              <w:t>We used Modules for Experiments in Stellar Astrophysics</w:t>
+            </w:r>
+          </w:p>
+          <w:bookmarkEnd w:id="0"/>
+          <w:p>
+            <w:r>
+              <w:t>(\</w:t>
+            </w:r>
+            <w:proofErr w:type="spellStart"/>
+            <w:proofErr w:type="gramStart"/>
+            <w:r>
+              <w:t>textsc</w:t>
+            </w:r>
+            <w:proofErr w:type="spellEnd"/>
+            <w:r>
+              <w:t>{</w:t>
+            </w:r>
+            <w:proofErr w:type="gramEnd"/>
+            <w:r>
+              <w:t xml:space="preserve">MESA}, version 12115) to establish a grid of stellar models. </w:t>
+            </w:r>
+          </w:p>
+          <w:p>
+            <w:r>
+              <w:t>\</w:t>
+            </w:r>
+            <w:proofErr w:type="spellStart"/>
+            <w:proofErr w:type="gramStart"/>
+            <w:r>
+              <w:t>textsc</w:t>
+            </w:r>
+            <w:proofErr w:type="spellEnd"/>
+            <w:r>
+              <w:t>{</w:t>
+            </w:r>
+            <w:proofErr w:type="gramEnd"/>
+            <w:r>
+              <w:t>MESA} is an open-source stellar evolution package which is undergoing active development. Descriptions of input physics and numerical methods</w:t>
+            </w:r>
+          </w:p>
+          <w:p>
+            <w:r>
+              <w:t>can be found in \</w:t>
+            </w:r>
+            <w:proofErr w:type="spellStart"/>
+            <w:proofErr w:type="gramStart"/>
+            <w:r>
+              <w:t>citet</w:t>
+            </w:r>
+            <w:proofErr w:type="spellEnd"/>
+            <w:r>
+              <w:t>{</w:t>
+            </w:r>
+            <w:bookmarkStart w:id="1" w:name="_Hlk35544310"/>
+            <w:proofErr w:type="gramEnd"/>
+            <w:r>
+              <w:t>2011ApJS..192....3P,2013ApJS..208....4P, 2015ApJS..220...15P</w:t>
+            </w:r>
+            <w:bookmarkEnd w:id="1"/>
+            <w:r>
+              <w:t>}.</w:t>
+            </w:r>
+          </w:p>
+          <w:p>
+            <w:bookmarkStart w:id="2" w:name="_Hlk35544383"/>
+            <w:r>
+              <w:t>We adopted the solar chemical mixture</w:t>
+            </w:r>
+            <w:bookmarkEnd w:id="2"/>
+            <w:r>
+              <w:t xml:space="preserve"> [$(Z/</w:t>
+            </w:r>
+            <w:proofErr w:type="gramStart"/>
+            <w:r>
+              <w:t>X)_</w:t>
+            </w:r>
+            <w:proofErr w:type="gramEnd"/>
+            <w:r>
+              <w:t>{\</w:t>
+            </w:r>
+            <w:proofErr w:type="spellStart"/>
+            <w:r>
+              <w:t>odot</w:t>
+            </w:r>
+            <w:proofErr w:type="spellEnd"/>
+            <w:r>
+              <w:t>}$ = 0.0181]</w:t>
+            </w:r>
+          </w:p>
+          <w:p>
+            <w:r>
+              <w:t>provided by \</w:t>
+            </w:r>
+            <w:proofErr w:type="spellStart"/>
+            <w:r>
+              <w:t>citet</w:t>
+            </w:r>
+            <w:proofErr w:type="spellEnd"/>
+            <w:r>
+              <w:t>{2009ARA&amp;</w:t>
+            </w:r>
+            <w:proofErr w:type="gramStart"/>
+            <w:r>
+              <w:t>A..47..</w:t>
+            </w:r>
+            <w:proofErr w:type="gramEnd"/>
+            <w:r>
+              <w:t>481A}.</w:t>
+            </w:r>
+          </w:p>
+          <w:p>
+            <w:r>
+              <w:lastRenderedPageBreak/>
+              <w:t>We used the \</w:t>
+            </w:r>
+            <w:proofErr w:type="spellStart"/>
+            <w:proofErr w:type="gramStart"/>
+            <w:r>
+              <w:t>textsc</w:t>
+            </w:r>
+            <w:proofErr w:type="spellEnd"/>
+            <w:r>
+              <w:t>{</w:t>
+            </w:r>
+            <w:proofErr w:type="gramEnd"/>
+            <w:r>
+              <w:t>MESA} $\rho-T$ tables based on the 2005</w:t>
+            </w:r>
+          </w:p>
+          <w:p>
+            <w:r>
+              <w:t>update of OPAL EOS tables \</w:t>
+            </w:r>
+            <w:proofErr w:type="spellStart"/>
+            <w:proofErr w:type="gramStart"/>
+            <w:r>
+              <w:t>citep</w:t>
+            </w:r>
+            <w:proofErr w:type="spellEnd"/>
+            <w:r>
+              <w:t>{</w:t>
+            </w:r>
+            <w:proofErr w:type="gramEnd"/>
+            <w:r>
+              <w:t>2002ApJ...576.1064R} and OPAL opacity</w:t>
+            </w:r>
+          </w:p>
+          <w:p>
+            <w:r>
+              <w:t>supplemented by low-temperature opacity \</w:t>
+            </w:r>
+            <w:proofErr w:type="spellStart"/>
+            <w:proofErr w:type="gramStart"/>
+            <w:r>
+              <w:t>citep</w:t>
+            </w:r>
+            <w:proofErr w:type="spellEnd"/>
+            <w:r>
+              <w:t>{</w:t>
+            </w:r>
+            <w:proofErr w:type="gramEnd"/>
+            <w:r>
+              <w:t xml:space="preserve">2005ApJ...623..585F}. </w:t>
+            </w:r>
+          </w:p>
+          <w:p>
+            <w:r>
+              <w:t xml:space="preserve">The MESA ‘simple’ photosphere </w:t>
+            </w:r>
+            <w:proofErr w:type="gramStart"/>
+            <w:r>
+              <w:t>were</w:t>
+            </w:r>
+            <w:proofErr w:type="gramEnd"/>
+            <w:r>
+              <w:t xml:space="preserve"> used as the set of boundary conditions for modelling the atmosphere.</w:t>
+            </w:r>
+          </w:p>
+          <w:p>
+            <w:r>
+              <w:t xml:space="preserve">The mixing-length theory of convection was implemented, where </w:t>
+            </w:r>
+          </w:p>
+          <w:p>
+            <w:r>
+              <w:t>$\alpha</w:t>
+            </w:r>
+            <w:proofErr w:type="gramStart"/>
+            <w:r>
+              <w:t>_{</w:t>
+            </w:r>
+            <w:proofErr w:type="gramEnd"/>
+            <w:r>
+              <w:t>\rm MLT} = \ell_{\rm MLT}/</w:t>
+            </w:r>
+            <w:proofErr w:type="spellStart"/>
+            <w:r>
+              <w:t>H_p</w:t>
+            </w:r>
+            <w:proofErr w:type="spellEnd"/>
+            <w:r>
+              <w:t>$ is the mixing-length parameter.</w:t>
+            </w:r>
+          </w:p>
+          <w:p>
+            <w:r>
+              <w:t>The \</w:t>
+            </w:r>
+            <w:proofErr w:type="spellStart"/>
+            <w:proofErr w:type="gramStart"/>
+            <w:r>
+              <w:t>textsc</w:t>
+            </w:r>
+            <w:proofErr w:type="spellEnd"/>
+            <w:r>
+              <w:t>{</w:t>
+            </w:r>
+            <w:proofErr w:type="gramEnd"/>
+            <w:r>
+              <w:t xml:space="preserve">MESA} </w:t>
+            </w:r>
+            <w:proofErr w:type="spellStart"/>
+            <w:r>
+              <w:t>inlist</w:t>
+            </w:r>
+            <w:proofErr w:type="spellEnd"/>
+            <w:r>
+              <w:t xml:space="preserve"> used for the computation is available on \</w:t>
+            </w:r>
+            <w:proofErr w:type="spellStart"/>
+            <w:r>
+              <w:t>url</w:t>
+            </w:r>
+            <w:proofErr w:type="spellEnd"/>
+            <w:r>
+              <w:t xml:space="preserve">{https://github.com/litanda/mesa_inlist}.   </w:t>
+            </w:r>
+          </w:p>
+          <w:p>
+            <w:r>
+              <w:t xml:space="preserve"> </w:t>
+            </w:r>
+          </w:p>
+          <w:p>
+            <w:r>
+              <w:t>The gird has four independent model inputs: stellar mass (M), initial helium fraction ($Y</w:t>
+            </w:r>
+            <w:proofErr w:type="gramStart"/>
+            <w:r>
+              <w:t>_{</w:t>
+            </w:r>
+            <w:proofErr w:type="gramEnd"/>
+            <w:r>
+              <w:t xml:space="preserve">\rm </w:t>
+            </w:r>
+            <w:proofErr w:type="spellStart"/>
+            <w:r>
+              <w:t>init</w:t>
+            </w:r>
+            <w:proofErr w:type="spellEnd"/>
+            <w:r>
+              <w:t>}$), initial metallicity ([Fe/H]), and the mixing-length parameter ($\alpha_{\rm MLT}$).  Ranges and grid steps of the four model inputs are summarized in Table \ref{</w:t>
+            </w:r>
+            <w:proofErr w:type="spellStart"/>
+            <w:proofErr w:type="gramStart"/>
+            <w:r>
+              <w:t>tab:grid</w:t>
+            </w:r>
+            <w:proofErr w:type="spellEnd"/>
+            <w:proofErr w:type="gramEnd"/>
+            <w:r>
+              <w:t>}.</w:t>
+            </w:r>
+          </w:p>
+          <w:p>
+            <w:r>
+              <w:t xml:space="preserve">The initial chemical composition was calculated by: </w:t>
+            </w:r>
+          </w:p>
+          <w:p>
+            <w:r>
+              <w:t>\begin{equation}</w:t>
+            </w:r>
+          </w:p>
+          <w:p>
+            <w:r>
+              <w:t>\log (Z_{\rm{</w:t>
+            </w:r>
+            <w:proofErr w:type="spellStart"/>
+            <w:r>
+              <w:t>init</w:t>
+            </w:r>
+            <w:proofErr w:type="spellEnd"/>
+            <w:r>
+              <w:t>}}/X_{\rm{</w:t>
+            </w:r>
+            <w:proofErr w:type="spellStart"/>
+            <w:r>
+              <w:t>init</w:t>
+            </w:r>
+            <w:proofErr w:type="spellEnd"/>
+            <w:r>
+              <w:t>}}) = \log (Z/</w:t>
+            </w:r>
+            <w:proofErr w:type="gramStart"/>
+            <w:r>
+              <w:t>X)_</w:t>
+            </w:r>
+            <w:proofErr w:type="gramEnd"/>
+            <w:r>
+              <w:t>{\</w:t>
+            </w:r>
+            <w:proofErr w:type="spellStart"/>
+            <w:r>
+              <w:t>odot</w:t>
+            </w:r>
+            <w:proofErr w:type="spellEnd"/>
+            <w:r>
+              <w:t>} + \rm{[Fe/H]}.  \\</w:t>
+            </w:r>
+          </w:p>
+          <w:p>
+            <w:r>
+              <w:t>\end{equation}</w:t>
+            </w:r>
+          </w:p>
+          <w:p>
+            <w:r>
+              <w:t xml:space="preserve"> </w:t>
+            </w:r>
+          </w:p>
+          <w:p>
+            <w:r>
+              <w:t xml:space="preserve"> </w:t>
+            </w:r>
+          </w:p>
+          <w:p>
+            <w:r>
+              <w:t>Also, the calculations of observables (</w:t>
+            </w:r>
+            <w:proofErr w:type="spellStart"/>
+            <w:r>
+              <w:t>Teff</w:t>
+            </w:r>
+            <w:proofErr w:type="spellEnd"/>
+            <w:r>
+              <w:t xml:space="preserve"> and luminosity in our case) are based on a helium fraction that changes during the evolution of the star, correct? Instead of just the initial helium fraction.</w:t>
+            </w:r>
+          </w:p>
+          <w:p>
+            <w:r>
+              <w:t xml:space="preserve"> </w:t>
+            </w:r>
+          </w:p>
+          <w:p>
+            <w:r>
+              <w:t xml:space="preserve">The calculation of surface </w:t>
+            </w:r>
+            <w:proofErr w:type="spellStart"/>
+            <w:r>
+              <w:t>Teff</w:t>
+            </w:r>
+            <w:proofErr w:type="spellEnd"/>
+            <w:r>
+              <w:t xml:space="preserve"> and luminosity in theoretical model is based on a set of structural equations and all stellar parameters, not only the helium fraction. However, I do agree that the surface helium fraction has a big impact on the surface properties. If you are going to discuss this, the surface helium fraction of one evolutionary track are constant during main sequence (same as the initial value), because we do not consider the helium diffusion. </w:t>
+            </w:r>
+          </w:p>
+          <w:p/>
+          <w:p>
+            <w:r>
+              <w:t xml:space="preserve"> </w:t>
+            </w:r>
+          </w:p>
+          <w:p/>
+          <w:p>
+            <w:r>
+              <w:t xml:space="preserve"> </w:t>
+            </w:r>
+          </w:p>
+          <w:p/>
+          <w:p>
+            <w:r>
+              <w:t>Finally, we are using the delta nu that is available for all stellar models, which means it is calculated directly from scaling relations, correct?</w:t>
+            </w:r>
+          </w:p>
+          <w:p/>
+          <w:p>
+            <w:r>
+              <w:t xml:space="preserve"> </w:t>
+            </w:r>
+          </w:p>
+          <w:p/>
+          <w:p>
+            <w:r>
+              <w:t>Yes!</w:t>
+            </w:r>
+          </w:p>
+          <w:p/>
+          <w:p>
+            <w:r>
+              <w:t xml:space="preserve"> </w:t>
+            </w:r>
+          </w:p>
+          <w:p/>
+          <w:p>
+            <w:r>
+              <w:t xml:space="preserve">Hope these are helpful. And let me know if there are any questions. </w:t>
+            </w:r>
+          </w:p>
+          <w:p/>
+          <w:p>
+            <w:r>
+              <w:t xml:space="preserve"> </w:t>
+            </w:r>
+          </w:p>
+          <w:p/>
+          <w:p>
+            <w:r>
+              <w:t>Good luck on your final report.</w:t>
+            </w:r>
+          </w:p>
+          <w:p/>
+          <w:p>
+            <w:r>
+              <w:t xml:space="preserve"> </w:t>
+            </w:r>
+          </w:p>
+          <w:p/>
+          <w:p>
+            <w:proofErr w:type="spellStart"/>
+            <w:r>
+              <w:t>Tanda</w:t>
+            </w:r>
+            <w:proofErr w:type="spellEnd"/>
+          </w:p>
         </w:tc>
       </w:tr>
       <w:tr>
@@ -835,25 +1298,156 @@
                 <w:rPr>
                   <w:rStyle w:val="Hyperlink"/>
                 </w:rPr>
-                <w:t>https://www-aanda-org.ezproxye.bham.ac.uk/articles/aa/full/2005/41/aa3482-05/aa3482-05.h</w:t>
+                <w:t>https://www-aanda-org.ezproxye.bham.ac.uk/articles/aa/full/2005/41/aa3482-05/aa3482-05.html</w:t>
               </w:r>
-              <w:bookmarkStart w:id="0" w:name="_GoBack"/>
-              <w:bookmarkEnd w:id="0"/>
+            </w:hyperlink>
+          </w:p>
+          <w:p/>
+        </w:tc>
+      </w:tr>
+      <w:tr>
+        <w:tc>
+          <w:tcPr>
+            <w:tcW w:w="9016" w:type="dxa"/>
+          </w:tcPr>
+          <w:p>
+            <w:r>
+              <w:t>@</w:t>
+            </w:r>
+            <w:proofErr w:type="gramStart"/>
+            <w:r>
+              <w:t>article{</w:t>
+            </w:r>
+            <w:proofErr w:type="spellStart"/>
+            <w:proofErr w:type="gramEnd"/>
+            <w:r>
+              <w:t>Nadam</w:t>
+            </w:r>
+            <w:proofErr w:type="spellEnd"/>
+            <w:r>
+              <w:t>,</w:t>
+            </w:r>
+          </w:p>
+          <w:p>
+            <w:r>
+              <w:t xml:space="preserve">  title</w:t>
+            </w:r>
+            <w:proofErr w:type="gramStart"/>
+            <w:r>
+              <w:t>={</w:t>
+            </w:r>
+            <w:proofErr w:type="gramEnd"/>
+            <w:r>
+              <w:t xml:space="preserve">Incorporating </w:t>
+            </w:r>
+            <w:proofErr w:type="spellStart"/>
+            <w:r>
+              <w:t>Nesterov</w:t>
+            </w:r>
+            <w:proofErr w:type="spellEnd"/>
+            <w:r>
+              <w:t xml:space="preserve"> Momentum into Adam},</w:t>
+            </w:r>
+          </w:p>
+          <w:p>
+            <w:r>
+              <w:t xml:space="preserve">  author</w:t>
+            </w:r>
+            <w:proofErr w:type="gramStart"/>
+            <w:r>
+              <w:t>={</w:t>
+            </w:r>
+            <w:proofErr w:type="gramEnd"/>
+            <w:r>
+              <w:t xml:space="preserve">Timothy </w:t>
+            </w:r>
+            <w:proofErr w:type="spellStart"/>
+            <w:r>
+              <w:t>Dozat</w:t>
+            </w:r>
+            <w:proofErr w:type="spellEnd"/>
+            <w:r>
+              <w:t>},</w:t>
+            </w:r>
+          </w:p>
+          <w:p>
+            <w:r>
+              <w:t xml:space="preserve">  journal</w:t>
+            </w:r>
+            <w:proofErr w:type="gramStart"/>
+            <w:r>
+              <w:t>={</w:t>
+            </w:r>
+            <w:proofErr w:type="gramEnd"/>
+            <w:r>
+              <w:t>Proc. ICLR Workshop},</w:t>
+            </w:r>
+          </w:p>
+          <w:p>
+            <w:r>
+              <w:t xml:space="preserve">  year</w:t>
+            </w:r>
+            <w:proofErr w:type="gramStart"/>
+            <w:r>
+              <w:t>={</w:t>
+            </w:r>
+            <w:proofErr w:type="gramEnd"/>
+            <w:r>
+              <w:t>2016}</w:t>
+            </w:r>
+          </w:p>
+          <w:p>
+            <w:r>
+              <w:t>}</w:t>
+            </w:r>
+          </w:p>
+        </w:tc>
+      </w:tr>
+      <w:tr>
+        <w:tc>
+          <w:tcPr>
+            <w:tcW w:w="9016" w:type="dxa"/>
+          </w:tcPr>
+          <w:p>
+            <w:r>
+              <w:t xml:space="preserve">batch norm paper: </w:t>
+            </w:r>
+            <w:hyperlink r:id="rId5" w:history="1">
               <w:r>
                 <w:rPr>
                   <w:rStyle w:val="Hyperlink"/>
                 </w:rPr>
-                <w:t>tml</w:t>
+                <w:t>https://ui.adsabs.harvard.edu/abs/2015arXiv150203167I/abstract</w:t>
               </w:r>
             </w:hyperlink>
           </w:p>
-          <w:p/>
+          <w:p>
+            <w:proofErr w:type="spellStart"/>
+            <w:r>
+              <w:t>ada</w:t>
+            </w:r>
+            <w:proofErr w:type="spellEnd"/>
+            <w:r>
+              <w:t xml:space="preserve"> batch: </w:t>
+            </w:r>
+            <w:hyperlink r:id="rId6" w:history="1">
+              <w:r>
+                <w:rPr>
+                  <w:rStyle w:val="Hyperlink"/>
+                </w:rPr>
+                <w:t>https://arxiv.org/abs/1712.02029</w:t>
+              </w:r>
+            </w:hyperlink>
+          </w:p>
+          <w:p>
+            <w:bookmarkStart w:id="3" w:name="_GoBack"/>
+            <w:bookmarkEnd w:id="3"/>
+          </w:p>
         </w:tc>
       </w:tr>
     </w:tbl>
     <w:p>
       <w:r>
-        <w:lastRenderedPageBreak/>
         <w:t>Acknowledgments at the end?</w:t>
       </w:r>
     </w:p>
@@ -1036,10 +1630,25 @@
           </w:p>
           <w:p>
             <w:r>
-              <w:t>We have not considered rotating stars</w:t>
+              <w:t xml:space="preserve">We have not considered rotating </w:t>
+            </w:r>
+            <w:proofErr w:type="gramStart"/>
+            <w:r>
+              <w:t>stars</w:t>
             </w:r>
             <w:r>
               <w:t>?</w:t>
+            </w:r>
+            <w:proofErr w:type="gramEnd"/>
+          </w:p>
+          <w:p>
+            <w:r>
+              <w:t>GET PLOT OF PRIORS FROM HIN</w:t>
+            </w:r>
+          </w:p>
+          <w:p>
+            <w:r>
+              <w:t>GET APPENDIX TARGET TABLE AND OTHER APPENDIX TABLES</w:t>
             </w:r>
           </w:p>
         </w:tc>
@@ -1510,12 +2119,23 @@
     <w:name w:val="Hyperlink"/>
     <w:basedOn w:val="DefaultParagraphFont"/>
     <w:uiPriority w:val="99"/>
-    <w:semiHidden/>
     <w:unhideWhenUsed/>
     <w:rsid w:val="00334873"/>
     <w:rPr>
       <w:color w:val="0000FF"/>
       <w:u w:val="single"/>
+    </w:rPr>
+  </w:style>
+  <w:style w:type="character" w:styleId="UnresolvedMention">
+    <w:name w:val="Unresolved Mention"/>
+    <w:basedOn w:val="DefaultParagraphFont"/>
+    <w:uiPriority w:val="99"/>
+    <w:semiHidden/>
+    <w:unhideWhenUsed/>
+    <w:rsid w:val="008A68F5"/>
+    <w:rPr>
+      <w:color w:val="605E5C"/>
+      <w:shd w:val="clear" w:color="auto" w:fill="E1DFDD"/>
     </w:rPr>
   </w:style>
 </w:styles>

</xml_diff>

<commit_message>
report as of: 28/03/2020
</commit_message>
<xml_diff>
--- a/Harry's_files/report work/Paper writeup notes.docx
+++ b/Harry's_files/report work/Paper writeup notes.docx
@@ -32,13 +32,8 @@
               <w:t>Background stuff about open clusters and previous work that has looked at them e.g. Bossini</w:t>
             </w:r>
             <w:r>
-              <w:t xml:space="preserve">, D. </w:t>
-            </w:r>
-            <w:proofErr w:type="spellStart"/>
-            <w:r>
-              <w:t>Stello</w:t>
-            </w:r>
-            <w:proofErr w:type="spellEnd"/>
+              <w:t>, D. Stello</w:t>
+            </w:r>
           </w:p>
           <w:p>
             <w:r>
@@ -59,29 +54,14 @@
           </w:p>
           <w:p>
             <w:r>
-              <w:t xml:space="preserve">Put papers into the introduction that we compare our </w:t>
-            </w:r>
-            <w:proofErr w:type="gramStart"/>
-            <w:r>
-              <w:t>final results</w:t>
-            </w:r>
-            <w:proofErr w:type="gramEnd"/>
-            <w:r>
-              <w:t xml:space="preserve"> to</w:t>
+              <w:t>Put papers into the introduction that we compare our final results to</w:t>
             </w:r>
             <w:r>
               <w:t>.</w:t>
             </w:r>
             <w:r>
               <w:br/>
-            </w:r>
-            <w:proofErr w:type="spellStart"/>
-            <w:r>
-              <w:t>Hin</w:t>
-            </w:r>
-            <w:proofErr w:type="spellEnd"/>
-            <w:r>
-              <w:t xml:space="preserve"> says maybe talk about 4 papers (but I guess cite more)</w:t>
+              <w:t>Hin says maybe talk about 4 papers (but I guess cite more)</w:t>
             </w:r>
           </w:p>
           <w:p/>
@@ -102,29 +82,13 @@
               <w:t>Maybe find a paper which has used open clusters to do stellar/galactic evolution</w:t>
             </w:r>
             <w:r>
-              <w:t xml:space="preserve">. (galactic </w:t>
-            </w:r>
-            <w:proofErr w:type="spellStart"/>
-            <w:r>
-              <w:t>archeology</w:t>
-            </w:r>
-            <w:proofErr w:type="spellEnd"/>
-            <w:r>
-              <w:t xml:space="preserve"> with open clusters)</w:t>
-            </w:r>
-          </w:p>
-          <w:p/>
-          <w:p>
-            <w:r>
-              <w:t xml:space="preserve">End of introduction outlines what the following sections will contain, so people </w:t>
-            </w:r>
-            <w:proofErr w:type="spellStart"/>
-            <w:r>
-              <w:t>no where</w:t>
-            </w:r>
-            <w:proofErr w:type="spellEnd"/>
-            <w:r>
-              <w:t xml:space="preserve"> to go to get the information they want.</w:t>
+              <w:t>. (galactic archeology with open clusters)</w:t>
+            </w:r>
+          </w:p>
+          <w:p/>
+          <w:p>
+            <w:r>
+              <w:t>End of introduction outlines what the following sections will contain, so people no where to go to get the information they want.</w:t>
             </w:r>
           </w:p>
         </w:tc>
@@ -155,63 +119,18 @@
           </w:p>
           <w:p>
             <w:r>
-              <w:t xml:space="preserve">output observables: </w:t>
-            </w:r>
-            <w:proofErr w:type="spellStart"/>
-            <w:r>
-              <w:t>Teff</w:t>
-            </w:r>
-            <w:proofErr w:type="spellEnd"/>
-            <w:r>
-              <w:t xml:space="preserve">, radius, </w:t>
-            </w:r>
-            <w:proofErr w:type="spellStart"/>
-            <w:r>
-              <w:t>delnu</w:t>
-            </w:r>
-            <w:proofErr w:type="spellEnd"/>
-          </w:p>
-          <w:p>
-            <w:r>
-              <w:t xml:space="preserve">we don’t </w:t>
-            </w:r>
-            <w:proofErr w:type="gramStart"/>
-            <w:r>
-              <w:t>actually use</w:t>
-            </w:r>
-            <w:proofErr w:type="gramEnd"/>
-            <w:r>
-              <w:t xml:space="preserve"> </w:t>
-            </w:r>
-            <w:proofErr w:type="spellStart"/>
-            <w:r>
-              <w:t>delnu</w:t>
-            </w:r>
-            <w:proofErr w:type="spellEnd"/>
-            <w:r>
-              <w:t xml:space="preserve"> and we calculate luminosity using radius and temperature through the Stefan-Boltzmann law, and then we determine the error on luminosity by comparing the neural net prediction to the grid</w:t>
-            </w:r>
-          </w:p>
-          <w:p/>
-          <w:p>
-            <w:r>
-              <w:t>Do not go into too much detail!!! Pass explanation to other papers to save words (</w:t>
-            </w:r>
-            <w:proofErr w:type="spellStart"/>
-            <w:r>
-              <w:t>eg.</w:t>
-            </w:r>
-            <w:proofErr w:type="spellEnd"/>
-            <w:r>
-              <w:t xml:space="preserve"> back propagation in </w:t>
-            </w:r>
-            <w:proofErr w:type="spellStart"/>
-            <w:r>
-              <w:t>verma</w:t>
-            </w:r>
-            <w:proofErr w:type="spellEnd"/>
-            <w:r>
-              <w:t xml:space="preserve"> 2016)</w:t>
+              <w:t>output observables: Teff, radius, delnu</w:t>
+            </w:r>
+          </w:p>
+          <w:p>
+            <w:r>
+              <w:t>we don’t actually use delnu and we calculate luminosity using radius and temperature through the Stefan-Boltzmann law, and then we determine the error on luminosity by comparing the neural net prediction to the grid</w:t>
+            </w:r>
+          </w:p>
+          <w:p/>
+          <w:p>
+            <w:r>
+              <w:t>Do not go into too much detail!!! Pass explanation to other papers to save words (eg. back propagation in verma 2016)</w:t>
             </w:r>
           </w:p>
           <w:p/>
@@ -228,15 +147,7 @@
               <w:t xml:space="preserve">account for changing helium </w:t>
             </w:r>
             <w:r>
-              <w:t xml:space="preserve">and calculates </w:t>
-            </w:r>
-            <w:proofErr w:type="spellStart"/>
-            <w:r>
-              <w:t>Teffs</w:t>
-            </w:r>
-            <w:proofErr w:type="spellEnd"/>
-            <w:r>
-              <w:t xml:space="preserve"> etc. using the initial helium then our predictions may not be very good but if MESA is then we are doing good science and not only that we are also fitting to the fraction of helium when the cluster formed which could be useful for galactic archaeology. </w:t>
+              <w:t xml:space="preserve">and calculates Teffs etc. using the initial helium then our predictions may not be very good but if MESA is then we are doing good science and not only that we are also fitting to the fraction of helium when the cluster formed which could be useful for galactic archaeology. </w:t>
             </w:r>
           </w:p>
           <w:p/>
@@ -257,62 +168,23 @@
           </w:p>
           <w:p>
             <w:r>
-              <w:t xml:space="preserve">Problems we faced i.e. RGB problem and </w:t>
-            </w:r>
-            <w:proofErr w:type="spellStart"/>
-            <w:r>
-              <w:t>inbetween</w:t>
-            </w:r>
-            <w:proofErr w:type="spellEnd"/>
-            <w:r>
-              <w:t xml:space="preserve"> track issue of overfitting</w:t>
-            </w:r>
-          </w:p>
-          <w:p>
-            <w:r>
-              <w:t xml:space="preserve">How did we try to solve the RGB </w:t>
-            </w:r>
-            <w:proofErr w:type="gramStart"/>
-            <w:r>
-              <w:t>issue</w:t>
-            </w:r>
-            <w:proofErr w:type="gramEnd"/>
-          </w:p>
-          <w:p>
-            <w:r>
-              <w:t xml:space="preserve">From that the results we got from D. </w:t>
-            </w:r>
-            <w:proofErr w:type="spellStart"/>
-            <w:r>
-              <w:t>Stello</w:t>
-            </w:r>
-            <w:proofErr w:type="spellEnd"/>
-            <w:r>
-              <w:t xml:space="preserve"> on just </w:t>
-            </w:r>
-            <w:proofErr w:type="spellStart"/>
-            <w:r>
-              <w:t>Teff</w:t>
-            </w:r>
-            <w:proofErr w:type="spellEnd"/>
-            <w:r>
-              <w:t xml:space="preserve"> and </w:t>
-            </w:r>
-            <w:proofErr w:type="spellStart"/>
-            <w:r>
-              <w:t>Delnu</w:t>
-            </w:r>
-            <w:proofErr w:type="spellEnd"/>
-          </w:p>
-          <w:p/>
-          <w:p>
-            <w:proofErr w:type="gramStart"/>
-            <w:r>
-              <w:t>So</w:t>
-            </w:r>
-            <w:proofErr w:type="gramEnd"/>
-            <w:r>
-              <w:t xml:space="preserve"> I guess we can give the results at each stage of the process and how those results determined how we changed our methods.</w:t>
+              <w:t>Problems we faced i.e. RGB problem and inbetween track issue of overfitting</w:t>
+            </w:r>
+          </w:p>
+          <w:p>
+            <w:r>
+              <w:t>How did we try to solve the RGB issue</w:t>
+            </w:r>
+          </w:p>
+          <w:p>
+            <w:r>
+              <w:t>From that the results we got from D. Stello on just Teff and Delnu</w:t>
+            </w:r>
+          </w:p>
+          <w:p/>
+          <w:p>
+            <w:r>
+              <w:t>So I guess we can give the results at each stage of the process and how those results determined how we changed our methods.</w:t>
             </w:r>
           </w:p>
           <w:p/>
@@ -339,24 +211,14 @@
             </w:r>
           </w:p>
           <w:p>
-            <w:proofErr w:type="spellStart"/>
-            <w:r>
-              <w:t>Nadam</w:t>
-            </w:r>
-            <w:proofErr w:type="spellEnd"/>
-            <w:r>
-              <w:t xml:space="preserve"> was good, SGD didn’t work for us</w:t>
-            </w:r>
-          </w:p>
-          <w:p>
-            <w:r>
-              <w:t xml:space="preserve">Elu performed better than </w:t>
-            </w:r>
-            <w:proofErr w:type="spellStart"/>
-            <w:r>
-              <w:t>Relu</w:t>
-            </w:r>
-            <w:proofErr w:type="spellEnd"/>
+            <w:r>
+              <w:t>Nadam was good, SGD didn’t work for us</w:t>
+            </w:r>
+          </w:p>
+          <w:p>
+            <w:r>
+              <w:t>Elu performed better than Relu</w:t>
+            </w:r>
           </w:p>
           <w:p/>
           <w:p>
@@ -371,13 +233,8 @@
             </w:r>
           </w:p>
           <w:p>
-            <w:proofErr w:type="spellStart"/>
-            <w:r>
-              <w:t>To</w:t>
-            </w:r>
-            <w:proofErr w:type="spellEnd"/>
-            <w:r>
-              <w:t xml:space="preserve"> high a regularisation damps the process and too low a regularisation allows overfitting.</w:t>
+            <w:r>
+              <w:t>To high a regularisation damps the process and too low a regularisation allows overfitting.</w:t>
             </w:r>
           </w:p>
           <w:p/>
@@ -401,62 +258,28 @@
           <w:p/>
           <w:p>
             <w:r>
-              <w:t xml:space="preserve">One the possible problems with our method is that the resolution of the grid is mostly in age variation meaning a lot of the NN flexibility goes into approximating the age which causes </w:t>
-            </w:r>
-            <w:proofErr w:type="spellStart"/>
-            <w:r>
-              <w:t>some what</w:t>
-            </w:r>
-            <w:proofErr w:type="spellEnd"/>
-            <w:r>
-              <w:t xml:space="preserve"> of a bias in age compared to the other parameters. </w:t>
-            </w:r>
-            <w:r>
-              <w:t xml:space="preserve">The [Fe/H] steps are too </w:t>
-            </w:r>
-            <w:proofErr w:type="gramStart"/>
-            <w:r>
-              <w:t>large</w:t>
-            </w:r>
-            <w:proofErr w:type="gramEnd"/>
-            <w:r>
-              <w:t xml:space="preserve"> and we feel that it’s easier to train them if the steps were finer. </w:t>
-            </w:r>
-            <w:r>
-              <w:t xml:space="preserve">We could have achieved this by using data augmentation </w:t>
-            </w:r>
-            <w:proofErr w:type="gramStart"/>
-            <w:r>
-              <w:t>(,Gaussian</w:t>
-            </w:r>
-            <w:proofErr w:type="gramEnd"/>
-            <w:r>
-              <w:t xml:space="preserve"> processes?), which may have helped our results. </w:t>
-            </w:r>
-            <w:r>
-              <w:t xml:space="preserve">Doing data augmentation is much faster than say running more MESA tracks which we may have to talk about how that has issues relating to using </w:t>
-            </w:r>
-            <w:proofErr w:type="gramStart"/>
-            <w:r>
-              <w:t>particular model</w:t>
+              <w:t xml:space="preserve">One the possible problems with our method is that the resolution of the grid is mostly in age variation meaning a lot of the NN flexibility goes into approximating the age which causes some what of a bias in age compared to the other parameters. </w:t>
+            </w:r>
+            <w:r>
+              <w:t xml:space="preserve">The [Fe/H] steps are too large and we feel that it’s easier to train them if the steps were finer. </w:t>
+            </w:r>
+            <w:r>
+              <w:t xml:space="preserve">We could have achieved this by using data augmentation (,Gaussian processes?), which may have helped our results. </w:t>
+            </w:r>
+            <w:r>
+              <w:t>Doing data augmentation is much faster than say running more MESA tracks which we may have to talk about how that has issues relating to using particular model</w:t>
             </w:r>
             <w:r>
               <w:t>s</w:t>
             </w:r>
-            <w:proofErr w:type="gramEnd"/>
             <w:r>
               <w:t xml:space="preserve"> in order to generate the data. </w:t>
             </w:r>
           </w:p>
           <w:p/>
           <w:p>
-            <w:proofErr w:type="spellStart"/>
-            <w:r>
-              <w:t>Teff</w:t>
-            </w:r>
-            <w:proofErr w:type="spellEnd"/>
-            <w:r>
-              <w:t xml:space="preserve"> scaling</w:t>
+            <w:r>
+              <w:t>Teff scaling</w:t>
             </w:r>
             <w:r>
               <w:t>, divided by 5000 to reduce the dynamical range…</w:t>
@@ -475,15 +298,7 @@
           <w:p/>
           <w:p>
             <w:r>
-              <w:t xml:space="preserve">Luminosity changes by a couple of orders of magnitude which is a much greater than the change of magnitude across the </w:t>
-            </w:r>
-            <w:proofErr w:type="spellStart"/>
-            <w:r>
-              <w:t>Teff</w:t>
-            </w:r>
-            <w:proofErr w:type="spellEnd"/>
-            <w:r>
-              <w:t xml:space="preserve"> range which is possibly why the NNs have so much trouble with the RGB</w:t>
+              <w:t>Luminosity changes by a couple of orders of magnitude which is a much greater than the change of magnitude across the Teff range which is possibly why the NNs have so much trouble with the RGB</w:t>
             </w:r>
             <w:r>
               <w:t>.</w:t>
@@ -491,29 +306,13 @@
           </w:p>
           <w:p>
             <w:r>
-              <w:t xml:space="preserve">The red bump/RGB bump (look up what it’s called), the red bump messes things up and that’s one of the reasons why we removed the RGB from our training, though we </w:t>
-            </w:r>
-            <w:proofErr w:type="spellStart"/>
-            <w:r>
-              <w:t>ekpt</w:t>
-            </w:r>
-            <w:proofErr w:type="spellEnd"/>
-            <w:r>
-              <w:t xml:space="preserve"> the lower part of the RGB so that the NN would be better at approximating the dip in the Subgiant. </w:t>
-            </w:r>
-          </w:p>
-          <w:p/>
-          <w:p>
-            <w:r>
-              <w:t xml:space="preserve">It’s important to remember that how well the neural net performs is based on how well it predicts the points in the data, which gives no bearing on how well </w:t>
-            </w:r>
-            <w:proofErr w:type="gramStart"/>
-            <w:r>
-              <w:t>it’s</w:t>
-            </w:r>
-            <w:proofErr w:type="gramEnd"/>
-            <w:r>
-              <w:t xml:space="preserve"> off track predictive skill is. </w:t>
+              <w:t xml:space="preserve">The red bump/RGB bump (look up what it’s called), the red bump messes things up and that’s one of the reasons why we removed the RGB from our training, though we ekpt the lower part of the RGB so that the NN would be better at approximating the dip in the Subgiant. </w:t>
+            </w:r>
+          </w:p>
+          <w:p/>
+          <w:p>
+            <w:r>
+              <w:t xml:space="preserve">It’s important to remember that how well the neural net performs is based on how well it predicts the points in the data, which gives no bearing on how well it’s off track predictive skill is. </w:t>
             </w:r>
           </w:p>
           <w:p/>
@@ -561,15 +360,7 @@
             </w:r>
             <w:r>
               <w:tab/>
-              <w:t xml:space="preserve">Bellinger 2016: random forest and backward modelling with </w:t>
-            </w:r>
-            <w:proofErr w:type="spellStart"/>
-            <w:r>
-              <w:t>asteroseismic</w:t>
-            </w:r>
-            <w:proofErr w:type="spellEnd"/>
-            <w:r>
-              <w:t xml:space="preserve"> and spectroscopic observables</w:t>
+              <w:t>Bellinger 2016: random forest and backward modelling with asteroseismic and spectroscopic observables</w:t>
             </w:r>
           </w:p>
           <w:p>
@@ -578,15 +369,7 @@
             </w:r>
             <w:r>
               <w:tab/>
-              <w:t xml:space="preserve">Verma 2016: NN to model low mass MS stars, backward modelling with </w:t>
-            </w:r>
-            <w:proofErr w:type="spellStart"/>
-            <w:r>
-              <w:t>asterseismic</w:t>
-            </w:r>
-            <w:proofErr w:type="spellEnd"/>
-            <w:r>
-              <w:t xml:space="preserve"> observables</w:t>
+              <w:t>Verma 2016: NN to model low mass MS stars, backward modelling with asterseismic observables</w:t>
             </w:r>
           </w:p>
           <w:p>
@@ -595,15 +378,7 @@
             </w:r>
             <w:r>
               <w:tab/>
-              <w:t xml:space="preserve">Hendriks &amp; </w:t>
-            </w:r>
-            <w:proofErr w:type="spellStart"/>
-            <w:r>
-              <w:t>Aerts</w:t>
-            </w:r>
-            <w:proofErr w:type="spellEnd"/>
-            <w:r>
-              <w:t xml:space="preserve"> 2018: NN forward modelling with a genetic algorithm to backwards sample fundamentals. Uses actual mode frequencies as observable output. MS + subgiant + RGB, no rotational stars</w:t>
+              <w:t>Hendriks &amp; Aerts 2018: NN forward modelling with a genetic algorithm to backwards sample fundamentals. Uses actual mode frequencies as observable output. MS + subgiant + RGB, no rotational stars</w:t>
             </w:r>
           </w:p>
         </w:tc>
@@ -621,15 +396,7 @@
           </w:p>
           <w:p>
             <w:r>
-              <w:t xml:space="preserve">Helped inform us that the RGB was still bad as it </w:t>
-            </w:r>
-            <w:proofErr w:type="gramStart"/>
-            <w:r>
-              <w:t>wasn’t able to</w:t>
-            </w:r>
-            <w:proofErr w:type="gramEnd"/>
-            <w:r>
-              <w:t xml:space="preserve"> sample data properly</w:t>
+              <w:t>Helped inform us that the RGB was still bad as it wasn’t able to sample data properly</w:t>
             </w:r>
           </w:p>
           <w:p>
@@ -657,41 +424,17 @@
           <w:p/>
           <w:p>
             <w:r>
-              <w:t>HBM results: ‘</w:t>
-            </w:r>
-            <w:proofErr w:type="spellStart"/>
-            <w:r>
-              <w:t>bestfit</w:t>
-            </w:r>
-            <w:proofErr w:type="spellEnd"/>
-            <w:r>
-              <w:t>’ isochrone, with 1sigma and 2sigma error regions</w:t>
-            </w:r>
-          </w:p>
-          <w:p>
-            <w:r>
-              <w:t xml:space="preserve">Where </w:t>
-            </w:r>
-            <w:proofErr w:type="spellStart"/>
-            <w:r>
-              <w:t>bestfit</w:t>
-            </w:r>
-            <w:proofErr w:type="spellEnd"/>
-            <w:r>
-              <w:t xml:space="preserve"> is the mean value of the fundamentals given by the HBM results</w:t>
-            </w:r>
-          </w:p>
-          <w:p>
-            <w:r>
-              <w:t xml:space="preserve">Although the shaded regions are potentially </w:t>
-            </w:r>
-            <w:proofErr w:type="gramStart"/>
-            <w:r>
-              <w:t>overestimates</w:t>
-            </w:r>
-            <w:proofErr w:type="gramEnd"/>
-            <w:r>
-              <w:t xml:space="preserve"> of 1sigma as they are made from beta functions rather than normal distributions. </w:t>
+              <w:t>HBM results: ‘bestfit’ isochrone, with 1sigma and 2sigma error regions</w:t>
+            </w:r>
+          </w:p>
+          <w:p>
+            <w:r>
+              <w:t>Where bestfit is the mean value of the fundamentals given by the HBM results</w:t>
+            </w:r>
+          </w:p>
+          <w:p>
+            <w:r>
+              <w:t xml:space="preserve">Although the shaded regions are potentially overestimates of 1sigma as they are made from beta functions rather than normal distributions. </w:t>
             </w:r>
           </w:p>
           <w:p/>
@@ -712,23 +455,13 @@
           </w:p>
           <w:p>
             <w:r>
-              <w:t xml:space="preserve">How did we link the </w:t>
-            </w:r>
-            <w:proofErr w:type="gramStart"/>
-            <w:r>
-              <w:t>IDs</w:t>
-            </w:r>
-            <w:proofErr w:type="gramEnd"/>
-          </w:p>
-          <w:p>
-            <w:r>
-              <w:t xml:space="preserve">How did we choose which </w:t>
-            </w:r>
-            <w:proofErr w:type="gramStart"/>
-            <w:r>
-              <w:t>stars</w:t>
-            </w:r>
-            <w:proofErr w:type="gramEnd"/>
+              <w:t>How did we link the IDs</w:t>
+            </w:r>
+          </w:p>
+          <w:p>
+            <w:r>
+              <w:t>How did we choose which stars</w:t>
+            </w:r>
           </w:p>
           <w:p>
             <w:r>
@@ -792,55 +525,19 @@
           <w:bookmarkEnd w:id="0"/>
           <w:p>
             <w:r>
-              <w:t>(\</w:t>
-            </w:r>
-            <w:proofErr w:type="spellStart"/>
-            <w:proofErr w:type="gramStart"/>
-            <w:r>
-              <w:t>textsc</w:t>
-            </w:r>
-            <w:proofErr w:type="spellEnd"/>
-            <w:r>
-              <w:t>{</w:t>
-            </w:r>
-            <w:proofErr w:type="gramEnd"/>
-            <w:r>
-              <w:t xml:space="preserve">MESA}, version 12115) to establish a grid of stellar models. </w:t>
-            </w:r>
-          </w:p>
-          <w:p>
-            <w:r>
-              <w:t>\</w:t>
-            </w:r>
-            <w:proofErr w:type="spellStart"/>
-            <w:proofErr w:type="gramStart"/>
-            <w:r>
-              <w:t>textsc</w:t>
-            </w:r>
-            <w:proofErr w:type="spellEnd"/>
-            <w:r>
-              <w:t>{</w:t>
-            </w:r>
-            <w:proofErr w:type="gramEnd"/>
-            <w:r>
-              <w:t>MESA} is an open-source stellar evolution package which is undergoing active development. Descriptions of input physics and numerical methods</w:t>
-            </w:r>
-          </w:p>
-          <w:p>
-            <w:r>
-              <w:t>can be found in \</w:t>
-            </w:r>
-            <w:proofErr w:type="spellStart"/>
-            <w:proofErr w:type="gramStart"/>
-            <w:r>
-              <w:t>citet</w:t>
-            </w:r>
-            <w:proofErr w:type="spellEnd"/>
-            <w:r>
-              <w:t>{</w:t>
+              <w:t xml:space="preserve">(\textsc{MESA}, version 12115) to establish a grid of stellar models. </w:t>
+            </w:r>
+          </w:p>
+          <w:p>
+            <w:r>
+              <w:t>\textsc{MESA} is an open-source stellar evolution package which is undergoing active development. Descriptions of input physics and numerical methods</w:t>
+            </w:r>
+          </w:p>
+          <w:p>
+            <w:r>
+              <w:t>can be found in \citet{</w:t>
             </w:r>
             <w:bookmarkStart w:id="1" w:name="_Hlk35544310"/>
-            <w:proofErr w:type="gramEnd"/>
             <w:r>
               <w:t>2011ApJS..192....3P,2013ApJS..208....4P, 2015ApJS..220...15P</w:t>
             </w:r>
@@ -856,112 +553,33 @@
             </w:r>
             <w:bookmarkEnd w:id="2"/>
             <w:r>
-              <w:t xml:space="preserve"> [$(Z/</w:t>
-            </w:r>
-            <w:proofErr w:type="gramStart"/>
-            <w:r>
-              <w:t>X)_</w:t>
-            </w:r>
-            <w:proofErr w:type="gramEnd"/>
-            <w:r>
-              <w:t>{\</w:t>
-            </w:r>
-            <w:proofErr w:type="spellStart"/>
-            <w:r>
-              <w:t>odot</w:t>
-            </w:r>
-            <w:proofErr w:type="spellEnd"/>
-            <w:r>
-              <w:t>}$ = 0.0181]</w:t>
-            </w:r>
-          </w:p>
-          <w:p>
-            <w:r>
-              <w:t>provided by \</w:t>
-            </w:r>
-            <w:proofErr w:type="spellStart"/>
-            <w:r>
-              <w:t>citet</w:t>
-            </w:r>
-            <w:proofErr w:type="spellEnd"/>
-            <w:r>
-              <w:t>{2009ARA&amp;</w:t>
-            </w:r>
-            <w:proofErr w:type="gramStart"/>
-            <w:r>
-              <w:t>A..47..</w:t>
-            </w:r>
-            <w:proofErr w:type="gramEnd"/>
-            <w:r>
-              <w:t>481A}.</w:t>
+              <w:t xml:space="preserve"> [$(Z/X)_{\odot}$ = 0.0181]</w:t>
+            </w:r>
+          </w:p>
+          <w:p>
+            <w:r>
+              <w:t>provided by \citet{2009ARA&amp;A..47..481A}.</w:t>
             </w:r>
           </w:p>
           <w:p>
             <w:r>
               <w:lastRenderedPageBreak/>
-              <w:t>We used the \</w:t>
-            </w:r>
-            <w:proofErr w:type="spellStart"/>
-            <w:proofErr w:type="gramStart"/>
-            <w:r>
-              <w:t>textsc</w:t>
-            </w:r>
-            <w:proofErr w:type="spellEnd"/>
-            <w:r>
-              <w:t>{</w:t>
-            </w:r>
-            <w:proofErr w:type="gramEnd"/>
-            <w:r>
-              <w:t>MESA} $\rho-T$ tables based on the 2005</w:t>
-            </w:r>
-          </w:p>
-          <w:p>
-            <w:r>
-              <w:t>update of OPAL EOS tables \</w:t>
-            </w:r>
-            <w:proofErr w:type="spellStart"/>
-            <w:proofErr w:type="gramStart"/>
-            <w:r>
-              <w:t>citep</w:t>
-            </w:r>
-            <w:proofErr w:type="spellEnd"/>
-            <w:r>
-              <w:t>{</w:t>
-            </w:r>
-            <w:proofErr w:type="gramEnd"/>
-            <w:r>
-              <w:t>2002ApJ...576.1064R} and OPAL opacity</w:t>
-            </w:r>
-          </w:p>
-          <w:p>
-            <w:r>
-              <w:t>supplemented by low-temperature opacity \</w:t>
-            </w:r>
-            <w:proofErr w:type="spellStart"/>
-            <w:proofErr w:type="gramStart"/>
-            <w:r>
-              <w:t>citep</w:t>
-            </w:r>
-            <w:proofErr w:type="spellEnd"/>
-            <w:r>
-              <w:t>{</w:t>
-            </w:r>
-            <w:proofErr w:type="gramEnd"/>
-            <w:r>
-              <w:t xml:space="preserve">2005ApJ...623..585F}. </w:t>
-            </w:r>
-          </w:p>
-          <w:p>
-            <w:r>
-              <w:t xml:space="preserve">The MESA ‘simple’ photosphere </w:t>
-            </w:r>
-            <w:proofErr w:type="gramStart"/>
-            <w:r>
-              <w:t>were</w:t>
-            </w:r>
-            <w:proofErr w:type="gramEnd"/>
-            <w:r>
-              <w:t xml:space="preserve"> used as the set of boundary conditions for modelling the atmosphere.</w:t>
+              <w:t>We used the \textsc{MESA} $\rho-T$ tables based on the 2005</w:t>
+            </w:r>
+          </w:p>
+          <w:p>
+            <w:r>
+              <w:t>update of OPAL EOS tables \citep{2002ApJ...576.1064R} and OPAL opacity</w:t>
+            </w:r>
+          </w:p>
+          <w:p>
+            <w:r>
+              <w:t xml:space="preserve">supplemented by low-temperature opacity \citep{2005ApJ...623..585F}. </w:t>
+            </w:r>
+          </w:p>
+          <w:p>
+            <w:r>
+              <w:t>The MESA ‘simple’ photosphere were used as the set of boundary conditions for modelling the atmosphere.</w:t>
             </w:r>
           </w:p>
           <w:p>
@@ -971,57 +589,12 @@
           </w:p>
           <w:p>
             <w:r>
-              <w:t>$\alpha</w:t>
-            </w:r>
-            <w:proofErr w:type="gramStart"/>
-            <w:r>
-              <w:t>_{</w:t>
-            </w:r>
-            <w:proofErr w:type="gramEnd"/>
-            <w:r>
-              <w:t>\rm MLT} = \ell_{\rm MLT}/</w:t>
-            </w:r>
-            <w:proofErr w:type="spellStart"/>
-            <w:r>
-              <w:t>H_p</w:t>
-            </w:r>
-            <w:proofErr w:type="spellEnd"/>
-            <w:r>
-              <w:t>$ is the mixing-length parameter.</w:t>
-            </w:r>
-          </w:p>
-          <w:p>
-            <w:r>
-              <w:t>The \</w:t>
-            </w:r>
-            <w:proofErr w:type="spellStart"/>
-            <w:proofErr w:type="gramStart"/>
-            <w:r>
-              <w:t>textsc</w:t>
-            </w:r>
-            <w:proofErr w:type="spellEnd"/>
-            <w:r>
-              <w:t>{</w:t>
-            </w:r>
-            <w:proofErr w:type="gramEnd"/>
-            <w:r>
-              <w:t xml:space="preserve">MESA} </w:t>
-            </w:r>
-            <w:proofErr w:type="spellStart"/>
-            <w:r>
-              <w:t>inlist</w:t>
-            </w:r>
-            <w:proofErr w:type="spellEnd"/>
-            <w:r>
-              <w:t xml:space="preserve"> used for the computation is available on \</w:t>
-            </w:r>
-            <w:proofErr w:type="spellStart"/>
-            <w:r>
-              <w:t>url</w:t>
-            </w:r>
-            <w:proofErr w:type="spellEnd"/>
-            <w:r>
-              <w:t xml:space="preserve">{https://github.com/litanda/mesa_inlist}.   </w:t>
+              <w:t>$\alpha_{\rm MLT} = \ell_{\rm MLT}/H_p$ is the mixing-length parameter.</w:t>
+            </w:r>
+          </w:p>
+          <w:p>
+            <w:r>
+              <w:t xml:space="preserve">The \textsc{MESA} inlist used for the computation is available on \url{https://github.com/litanda/mesa_inlist}.   </w:t>
             </w:r>
           </w:p>
           <w:p>
@@ -1031,33 +604,7 @@
           </w:p>
           <w:p>
             <w:r>
-              <w:t>The gird has four independent model inputs: stellar mass (M), initial helium fraction ($Y</w:t>
-            </w:r>
-            <w:proofErr w:type="gramStart"/>
-            <w:r>
-              <w:t>_{</w:t>
-            </w:r>
-            <w:proofErr w:type="gramEnd"/>
-            <w:r>
-              <w:t xml:space="preserve">\rm </w:t>
-            </w:r>
-            <w:proofErr w:type="spellStart"/>
-            <w:r>
-              <w:t>init</w:t>
-            </w:r>
-            <w:proofErr w:type="spellEnd"/>
-            <w:r>
-              <w:t>}$), initial metallicity ([Fe/H]), and the mixing-length parameter ($\alpha_{\rm MLT}$).  Ranges and grid steps of the four model inputs are summarized in Table \ref{</w:t>
-            </w:r>
-            <w:proofErr w:type="spellStart"/>
-            <w:proofErr w:type="gramStart"/>
-            <w:r>
-              <w:t>tab:grid</w:t>
-            </w:r>
-            <w:proofErr w:type="spellEnd"/>
-            <w:proofErr w:type="gramEnd"/>
-            <w:r>
-              <w:t>}.</w:t>
+              <w:t>The gird has four independent model inputs: stellar mass (M), initial helium fraction ($Y_{\rm init}$), initial metallicity ([Fe/H]), and the mixing-length parameter ($\alpha_{\rm MLT}$).  Ranges and grid steps of the four model inputs are summarized in Table \ref{tab:grid}.</w:t>
             </w:r>
           </w:p>
           <w:p>
@@ -1072,39 +619,7 @@
           </w:p>
           <w:p>
             <w:r>
-              <w:t>\log (Z_{\rm{</w:t>
-            </w:r>
-            <w:proofErr w:type="spellStart"/>
-            <w:r>
-              <w:t>init</w:t>
-            </w:r>
-            <w:proofErr w:type="spellEnd"/>
-            <w:r>
-              <w:t>}}/X_{\rm{</w:t>
-            </w:r>
-            <w:proofErr w:type="spellStart"/>
-            <w:r>
-              <w:t>init</w:t>
-            </w:r>
-            <w:proofErr w:type="spellEnd"/>
-            <w:r>
-              <w:t>}}) = \log (Z/</w:t>
-            </w:r>
-            <w:proofErr w:type="gramStart"/>
-            <w:r>
-              <w:t>X)_</w:t>
-            </w:r>
-            <w:proofErr w:type="gramEnd"/>
-            <w:r>
-              <w:t>{\</w:t>
-            </w:r>
-            <w:proofErr w:type="spellStart"/>
-            <w:r>
-              <w:t>odot</w:t>
-            </w:r>
-            <w:proofErr w:type="spellEnd"/>
-            <w:r>
-              <w:t>} + \rm{[Fe/H]}.  \\</w:t>
+              <w:t>\log (Z_{\rm{init}}/X_{\rm{init}}) = \log (Z/X)_{\odot} + \rm{[Fe/H]}.  \\</w:t>
             </w:r>
           </w:p>
           <w:p>
@@ -1124,15 +639,7 @@
           </w:p>
           <w:p>
             <w:r>
-              <w:t>Also, the calculations of observables (</w:t>
-            </w:r>
-            <w:proofErr w:type="spellStart"/>
-            <w:r>
-              <w:t>Teff</w:t>
-            </w:r>
-            <w:proofErr w:type="spellEnd"/>
-            <w:r>
-              <w:t xml:space="preserve"> and luminosity in our case) are based on a helium fraction that changes during the evolution of the star, correct? Instead of just the initial helium fraction.</w:t>
+              <w:t>Also, the calculations of observables (Teff and luminosity in our case) are based on a helium fraction that changes during the evolution of the star, correct? Instead of just the initial helium fraction.</w:t>
             </w:r>
           </w:p>
           <w:p>
@@ -1142,15 +649,7 @@
           </w:p>
           <w:p>
             <w:r>
-              <w:t xml:space="preserve">The calculation of surface </w:t>
-            </w:r>
-            <w:proofErr w:type="spellStart"/>
-            <w:r>
-              <w:t>Teff</w:t>
-            </w:r>
-            <w:proofErr w:type="spellEnd"/>
-            <w:r>
-              <w:t xml:space="preserve"> and luminosity in theoretical model is based on a set of structural equations and all stellar parameters, not only the helium fraction. However, I do agree that the surface helium fraction has a big impact on the surface properties. If you are going to discuss this, the surface helium fraction of one evolutionary track are constant during main sequence (same as the initial value), because we do not consider the helium diffusion. </w:t>
+              <w:t xml:space="preserve">The calculation of surface Teff and luminosity in theoretical model is based on a set of structural equations and all stellar parameters, not only the helium fraction. However, I do agree that the surface helium fraction has a big impact on the surface properties. If you are going to discuss this, the surface helium fraction of one evolutionary track are constant during main sequence (same as the initial value), because we do not consider the helium diffusion. </w:t>
             </w:r>
           </w:p>
           <w:p/>
@@ -1215,11 +714,9 @@
           </w:p>
           <w:p/>
           <w:p>
-            <w:proofErr w:type="spellStart"/>
             <w:r>
               <w:t>Tanda</w:t>
             </w:r>
-            <w:proofErr w:type="spellEnd"/>
           </w:p>
         </w:tc>
       </w:tr>
@@ -1278,15 +775,7 @@
               <w:t>“</w:t>
             </w:r>
             <w:r>
-              <w:t xml:space="preserve">as Table 1 shows, our assumptions for cluster ages are a collection of independent determinations, i.e. they were derived by different authors and using disparate models. </w:t>
-            </w:r>
-            <w:proofErr w:type="gramStart"/>
-            <w:r>
-              <w:t>Thus</w:t>
-            </w:r>
-            <w:proofErr w:type="gramEnd"/>
-            <w:r>
-              <w:t xml:space="preserve"> our dataset is not homogeneous as far as ages are concerned</w:t>
+              <w:t>as Table 1 shows, our assumptions for cluster ages are a collection of independent determinations, i.e. they were derived by different authors and using disparate models. Thus our dataset is not homogeneous as far as ages are concerned</w:t>
             </w:r>
             <w:r>
               <w:t>”</w:t>
@@ -1312,88 +801,55 @@
           </w:tcPr>
           <w:p>
             <w:r>
-              <w:t>@</w:t>
-            </w:r>
-            <w:proofErr w:type="gramStart"/>
-            <w:r>
-              <w:t>article{</w:t>
-            </w:r>
-            <w:proofErr w:type="spellStart"/>
-            <w:proofErr w:type="gramEnd"/>
-            <w:r>
-              <w:t>Nadam</w:t>
-            </w:r>
-            <w:proofErr w:type="spellEnd"/>
-            <w:r>
-              <w:t>,</w:t>
-            </w:r>
-          </w:p>
-          <w:p>
-            <w:r>
-              <w:t xml:space="preserve">  title</w:t>
-            </w:r>
-            <w:proofErr w:type="gramStart"/>
-            <w:r>
-              <w:t>={</w:t>
-            </w:r>
-            <w:proofErr w:type="gramEnd"/>
-            <w:r>
-              <w:t xml:space="preserve">Incorporating </w:t>
-            </w:r>
-            <w:proofErr w:type="spellStart"/>
-            <w:r>
-              <w:t>Nesterov</w:t>
-            </w:r>
-            <w:proofErr w:type="spellEnd"/>
-            <w:r>
-              <w:t xml:space="preserve"> Momentum into Adam},</w:t>
-            </w:r>
-          </w:p>
-          <w:p>
-            <w:r>
-              <w:t xml:space="preserve">  author</w:t>
-            </w:r>
-            <w:proofErr w:type="gramStart"/>
-            <w:r>
-              <w:t>={</w:t>
-            </w:r>
-            <w:proofErr w:type="gramEnd"/>
-            <w:r>
-              <w:t xml:space="preserve">Timothy </w:t>
-            </w:r>
-            <w:proofErr w:type="spellStart"/>
-            <w:r>
-              <w:t>Dozat</w:t>
-            </w:r>
-            <w:proofErr w:type="spellEnd"/>
-            <w:r>
-              <w:t>},</w:t>
-            </w:r>
-          </w:p>
-          <w:p>
-            <w:r>
-              <w:t xml:space="preserve">  journal</w:t>
-            </w:r>
-            <w:proofErr w:type="gramStart"/>
-            <w:r>
-              <w:t>={</w:t>
-            </w:r>
-            <w:proofErr w:type="gramEnd"/>
-            <w:r>
-              <w:t>Proc. ICLR Workshop},</w:t>
-            </w:r>
-          </w:p>
-          <w:p>
-            <w:r>
-              <w:t xml:space="preserve">  year</w:t>
-            </w:r>
-            <w:proofErr w:type="gramStart"/>
-            <w:r>
-              <w:t>={</w:t>
-            </w:r>
-            <w:proofErr w:type="gramEnd"/>
-            <w:r>
-              <w:t>2016}</w:t>
+              <w:t xml:space="preserve">Selection bias of stars as papers have agendas so the stars they chose to study may not be representative especially when for each cluster we only have 3 or 4 papers.  </w:t>
+            </w:r>
+          </w:p>
+          <w:p/>
+          <w:p>
+            <w:r>
+              <w:t xml:space="preserve">Show that by changing the stars for NGC 6819 that are sampled you can change the convergence thus more stars isn’t necessarily better. </w:t>
+            </w:r>
+          </w:p>
+          <w:p>
+            <w:r>
+              <w:t>Leads into a weakness of HBMs</w:t>
+            </w:r>
+            <w:bookmarkStart w:id="3" w:name="_GoBack"/>
+            <w:bookmarkEnd w:id="3"/>
+            <w:r>
+              <w:t xml:space="preserve"> </w:t>
+            </w:r>
+          </w:p>
+        </w:tc>
+      </w:tr>
+      <w:tr>
+        <w:tc>
+          <w:tcPr>
+            <w:tcW w:w="9016" w:type="dxa"/>
+          </w:tcPr>
+          <w:p>
+            <w:r>
+              <w:t>@article{Nadam,</w:t>
+            </w:r>
+          </w:p>
+          <w:p>
+            <w:r>
+              <w:t xml:space="preserve">  title={Incorporating Nesterov Momentum into Adam},</w:t>
+            </w:r>
+          </w:p>
+          <w:p>
+            <w:r>
+              <w:t xml:space="preserve">  author={Timothy Dozat},</w:t>
+            </w:r>
+          </w:p>
+          <w:p>
+            <w:r>
+              <w:t xml:space="preserve">  journal={Proc. ICLR Workshop},</w:t>
+            </w:r>
+          </w:p>
+          <w:p>
+            <w:r>
+              <w:t xml:space="preserve">  year={2016}</w:t>
             </w:r>
           </w:p>
           <w:p>
@@ -1422,13 +878,84 @@
             </w:hyperlink>
           </w:p>
           <w:p>
-            <w:proofErr w:type="spellStart"/>
-            <w:r>
-              <w:t>ada</w:t>
-            </w:r>
-            <w:proofErr w:type="spellEnd"/>
-            <w:r>
-              <w:t xml:space="preserve"> batch: </w:t>
+            <w:r>
+              <w:t>@ARTICLE{batch_norm,</w:t>
+            </w:r>
+          </w:p>
+          <w:p>
+            <w:r>
+              <w:t xml:space="preserve">       author = {{Ioffe}, Sergey and {Szegedy}, Christian},</w:t>
+            </w:r>
+          </w:p>
+          <w:p>
+            <w:r>
+              <w:t xml:space="preserve">        title = "{Batch Normalization: Accelerating Deep Network Training by Reducing Internal Covariate Shift}",</w:t>
+            </w:r>
+          </w:p>
+          <w:p>
+            <w:r>
+              <w:t xml:space="preserve">      journal = {arXiv e-prints},</w:t>
+            </w:r>
+          </w:p>
+          <w:p>
+            <w:r>
+              <w:t xml:space="preserve">     keywords = {Computer Science - Machine Learning},</w:t>
+            </w:r>
+          </w:p>
+          <w:p>
+            <w:r>
+              <w:t xml:space="preserve">         year = 2015,</w:t>
+            </w:r>
+          </w:p>
+          <w:p>
+            <w:r>
+              <w:t xml:space="preserve">        month = feb,</w:t>
+            </w:r>
+          </w:p>
+          <w:p>
+            <w:r>
+              <w:t xml:space="preserve">          eid = {arXiv:1502.03167},</w:t>
+            </w:r>
+          </w:p>
+          <w:p>
+            <w:r>
+              <w:t xml:space="preserve">        pages = {arXiv:1502.03167},</w:t>
+            </w:r>
+          </w:p>
+          <w:p>
+            <w:r>
+              <w:t>archivePrefix = {arXiv},</w:t>
+            </w:r>
+          </w:p>
+          <w:p>
+            <w:r>
+              <w:t xml:space="preserve">       eprint = {1502.03167},</w:t>
+            </w:r>
+          </w:p>
+          <w:p>
+            <w:r>
+              <w:t xml:space="preserve"> primaryClass = {cs.LG},</w:t>
+            </w:r>
+          </w:p>
+          <w:p>
+            <w:r>
+              <w:t xml:space="preserve">       adsurl = {https://ui.adsabs.harvard.edu/abs/2015arXiv150203167I},</w:t>
+            </w:r>
+          </w:p>
+          <w:p>
+            <w:r>
+              <w:t xml:space="preserve">      adsnote = {Provided by the SAO/NASA Astrophysics Data System}</w:t>
+            </w:r>
+          </w:p>
+          <w:p>
+            <w:r>
+              <w:t>},</w:t>
+            </w:r>
+          </w:p>
+          <w:p/>
+          <w:p>
+            <w:r>
+              <w:t xml:space="preserve">ada batch: </w:t>
             </w:r>
             <w:hyperlink r:id="rId6" w:history="1">
               <w:r>
@@ -1439,15 +966,178 @@
               </w:r>
             </w:hyperlink>
           </w:p>
-          <w:p>
-            <w:bookmarkStart w:id="3" w:name="_GoBack"/>
-            <w:bookmarkEnd w:id="3"/>
+          <w:p/>
+          <w:p>
+            <w:r>
+              <w:t>@article{pymc3,</w:t>
+            </w:r>
+          </w:p>
+          <w:p>
+            <w:r>
+              <w:t xml:space="preserve">  doi = {10.7717/peerj-cs.55},</w:t>
+            </w:r>
+          </w:p>
+          <w:p>
+            <w:r>
+              <w:t xml:space="preserve">  url = {https://doi.org/10.7717/peerj-cs.55},</w:t>
+            </w:r>
+          </w:p>
+          <w:p>
+            <w:r>
+              <w:t xml:space="preserve">  year  = {2016},</w:t>
+            </w:r>
+          </w:p>
+          <w:p>
+            <w:r>
+              <w:t xml:space="preserve">  month = {apr},</w:t>
+            </w:r>
+          </w:p>
+          <w:p>
+            <w:r>
+              <w:lastRenderedPageBreak/>
+              <w:t xml:space="preserve">  publisher = {{PeerJ}},</w:t>
+            </w:r>
+          </w:p>
+          <w:p>
+            <w:r>
+              <w:t xml:space="preserve">  volume = {2},</w:t>
+            </w:r>
+          </w:p>
+          <w:p>
+            <w:r>
+              <w:t xml:space="preserve">  pages = {e55},</w:t>
+            </w:r>
+          </w:p>
+          <w:p>
+            <w:r>
+              <w:t xml:space="preserve">  author = {John Salvatier and Thomas V. Wiecki and Christopher Fonnesbeck},</w:t>
+            </w:r>
+          </w:p>
+          <w:p>
+            <w:r>
+              <w:t xml:space="preserve">  title = {Probabilistic programming in Python using {PyMC}3},</w:t>
+            </w:r>
+          </w:p>
+          <w:p>
+            <w:r>
+              <w:t xml:space="preserve">  journal = {{PeerJ} Computer Science}</w:t>
+            </w:r>
+          </w:p>
+          <w:p>
+            <w:r>
+              <w:t>},</w:t>
+            </w:r>
+          </w:p>
+          <w:p/>
+          <w:p>
+            <w:r>
+              <w:t>@ARTICLE{NUTS,</w:t>
+            </w:r>
+          </w:p>
+          <w:p>
+            <w:r>
+              <w:t xml:space="preserve">       author = {{Hoffman}, Matthew D. and {Gelman}, Andrew},</w:t>
+            </w:r>
+          </w:p>
+          <w:p>
+            <w:r>
+              <w:t xml:space="preserve">        title = "{The No-U-Turn Sampler: Adaptively Setting Path Lengths in Hamiltonian Monte Carlo}",</w:t>
+            </w:r>
+          </w:p>
+          <w:p>
+            <w:r>
+              <w:t xml:space="preserve">      journal = {arXiv e-prints},</w:t>
+            </w:r>
+          </w:p>
+          <w:p>
+            <w:r>
+              <w:t xml:space="preserve">     keywords = {Statistics - Computation, Computer Science - Machine Learning},</w:t>
+            </w:r>
+          </w:p>
+          <w:p>
+            <w:r>
+              <w:t xml:space="preserve">         year = 2011,</w:t>
+            </w:r>
+          </w:p>
+          <w:p>
+            <w:r>
+              <w:t xml:space="preserve">        month = nov,</w:t>
+            </w:r>
+          </w:p>
+          <w:p>
+            <w:r>
+              <w:t xml:space="preserve">          eid = {arXiv:1111.4246},</w:t>
+            </w:r>
+          </w:p>
+          <w:p>
+            <w:r>
+              <w:t xml:space="preserve">        pages = {arXiv:1111.4246},</w:t>
+            </w:r>
+          </w:p>
+          <w:p>
+            <w:r>
+              <w:t>archivePrefix = {arXiv},</w:t>
+            </w:r>
+          </w:p>
+          <w:p>
+            <w:r>
+              <w:t xml:space="preserve">       eprint = {1111.4246},</w:t>
+            </w:r>
+          </w:p>
+          <w:p>
+            <w:r>
+              <w:t xml:space="preserve"> primaryClass = {stat.CO},</w:t>
+            </w:r>
+          </w:p>
+          <w:p>
+            <w:r>
+              <w:t xml:space="preserve">       adsurl = {https://ui.adsabs.harvard.edu/abs/2011arXiv1111.4246H},</w:t>
+            </w:r>
+          </w:p>
+          <w:p>
+            <w:r>
+              <w:t xml:space="preserve">      adsnote = {Provided by the SAO/NASA Astrophysics Data System}</w:t>
+            </w:r>
+          </w:p>
+          <w:p>
+            <w:r>
+              <w:t>},</w:t>
+            </w:r>
+          </w:p>
+          <w:p/>
+          <w:p/>
+          <w:p>
+            <w:r>
+              <w:t>ted von hippel's bayesian paper:</w:t>
+            </w:r>
+          </w:p>
+          <w:p>
+            <w:r>
+              <w:t>https://arxiv.org/abs/1605.02810</w:t>
+            </w:r>
+          </w:p>
+          <w:p>
+            <w:r>
+              <w:t>HBMs on white dwarfs:</w:t>
+            </w:r>
+          </w:p>
+          <w:p>
+            <w:r>
+              <w:t>https://arxiv.org/pdf/1703.09164.pdf</w:t>
+            </w:r>
+          </w:p>
+          <w:p/>
+          <w:p>
+            <w:r>
+              <w:t>https://academic.oup.com/mnras/article/480/1/1300/5056190</w:t>
+            </w:r>
           </w:p>
         </w:tc>
       </w:tr>
     </w:tbl>
     <w:p>
       <w:r>
+        <w:lastRenderedPageBreak/>
         <w:t>Acknowledgments at the end?</w:t>
       </w:r>
     </w:p>
@@ -1487,15 +1177,7 @@
           </w:p>
           <w:p>
             <w:r>
-              <w:t xml:space="preserve">Can I cite </w:t>
-            </w:r>
-            <w:proofErr w:type="spellStart"/>
-            <w:r>
-              <w:t>Hin’s</w:t>
-            </w:r>
-            <w:proofErr w:type="spellEnd"/>
-            <w:r>
-              <w:t xml:space="preserve"> paper for </w:t>
+              <w:t xml:space="preserve">Can I cite Hin’s paper for </w:t>
             </w:r>
             <w:r>
               <w:t xml:space="preserve">project </w:t>
@@ -1530,15 +1212,7 @@
             </w:r>
             <w:r>
               <w:br/>
-              <w:t xml:space="preserve">Do we say we’re using </w:t>
-            </w:r>
-            <w:proofErr w:type="spellStart"/>
-            <w:r>
-              <w:t>keras</w:t>
-            </w:r>
-            <w:proofErr w:type="spellEnd"/>
-            <w:r>
-              <w:t>?</w:t>
+              <w:t>Do we say we’re using keras?</w:t>
             </w:r>
           </w:p>
           <w:p>
@@ -1548,28 +1222,12 @@
           </w:p>
           <w:p>
             <w:r>
-              <w:t xml:space="preserve">Question for </w:t>
-            </w:r>
-            <w:proofErr w:type="spellStart"/>
-            <w:r>
-              <w:t>Tanda</w:t>
-            </w:r>
-            <w:proofErr w:type="spellEnd"/>
-            <w:r>
-              <w:t>:</w:t>
-            </w:r>
-          </w:p>
-          <w:p>
-            <w:r>
-              <w:t xml:space="preserve">Is helium treated as changing in the MESA tracks, when calculating </w:t>
-            </w:r>
-            <w:proofErr w:type="spellStart"/>
-            <w:r>
-              <w:t>Teff</w:t>
-            </w:r>
-            <w:proofErr w:type="spellEnd"/>
-            <w:r>
-              <w:t xml:space="preserve"> etc.?</w:t>
+              <w:t>Question for Tanda:</w:t>
+            </w:r>
+          </w:p>
+          <w:p>
+            <w:r>
+              <w:t>Is helium treated as changing in the MESA tracks, when calculating Teff etc.?</w:t>
             </w:r>
           </w:p>
           <w:p>
@@ -1586,32 +1244,12 @@
           </w:tcPr>
           <w:p>
             <w:r>
+              <w:lastRenderedPageBreak/>
               <w:t xml:space="preserve">GET THE RESULTS OF THE HBM </w:t>
             </w:r>
             <w:r>
-              <w:t xml:space="preserve">from D. </w:t>
-            </w:r>
-            <w:proofErr w:type="spellStart"/>
-            <w:r>
-              <w:t>Stello</w:t>
-            </w:r>
-            <w:proofErr w:type="spellEnd"/>
-            <w:r>
-              <w:t xml:space="preserve"> on just </w:t>
-            </w:r>
-            <w:proofErr w:type="spellStart"/>
-            <w:r>
-              <w:t>Teff</w:t>
-            </w:r>
-            <w:proofErr w:type="spellEnd"/>
-            <w:r>
-              <w:t xml:space="preserve"> and </w:t>
-            </w:r>
-            <w:proofErr w:type="spellStart"/>
-            <w:r>
-              <w:t>Delnu</w:t>
-            </w:r>
-            <w:proofErr w:type="spellEnd"/>
+              <w:t>from D. Stello on just Teff and Delnu</w:t>
+            </w:r>
           </w:p>
           <w:p>
             <w:r>
@@ -1630,16 +1268,11 @@
           </w:p>
           <w:p>
             <w:r>
-              <w:t xml:space="preserve">We have not considered rotating </w:t>
-            </w:r>
-            <w:proofErr w:type="gramStart"/>
-            <w:r>
-              <w:t>stars</w:t>
+              <w:t>We have not considered rotating stars</w:t>
             </w:r>
             <w:r>
               <w:t>?</w:t>
             </w:r>
-            <w:proofErr w:type="gramEnd"/>
           </w:p>
           <w:p>
             <w:r>

</xml_diff>